<commit_message>
add some test cases
</commit_message>
<xml_diff>
--- a/Document/GIANTS_TestCases_2.0.docx
+++ b/Document/GIANTS_TestCases_2.0.docx
@@ -1,6 +1,6 @@
 
 <file path=word/document.xml><?xml version="1.0" encoding="utf-8"?>
-<w:document xmlns:wpc="http://schemas.microsoft.com/office/word/2010/wordprocessingCanvas" xmlns:mo="http://schemas.microsoft.com/office/mac/office/2008/main" xmlns:mc="http://schemas.openxmlformats.org/markup-compatibility/2006" xmlns:mv="urn:schemas-microsoft-com:mac:vml" xmlns:o="urn:schemas-microsoft-com:office:office" xmlns:r="http://schemas.openxmlformats.org/officeDocument/2006/relationships" xmlns:m="http://schemas.openxmlformats.org/officeDocument/2006/math" xmlns:v="urn:schemas-microsoft-com:vml" xmlns:wp14="http://schemas.microsoft.com/office/word/2010/wordprocessingDrawing" xmlns:wp="http://schemas.openxmlformats.org/drawingml/2006/wordprocessingDrawing" xmlns:w10="urn:schemas-microsoft-com:office:word" xmlns:w="http://schemas.openxmlformats.org/wordprocessingml/2006/main" xmlns:w14="http://schemas.microsoft.com/office/word/2010/wordml" xmlns:w15="http://schemas.microsoft.com/office/word/2012/wordml" xmlns:wpg="http://schemas.microsoft.com/office/word/2010/wordprocessingGroup" xmlns:wpi="http://schemas.microsoft.com/office/word/2010/wordprocessingInk" xmlns:wne="http://schemas.microsoft.com/office/word/2006/wordml" xmlns:wps="http://schemas.microsoft.com/office/word/2010/wordprocessingShape" mc:Ignorable="w14 w15 wp14">
+<w:document xmlns:wpc="http://schemas.microsoft.com/office/word/2010/wordprocessingCanvas" xmlns:cx="http://schemas.microsoft.com/office/drawing/2014/chartex" xmlns:cx1="http://schemas.microsoft.com/office/drawing/2015/9/8/chartex" xmlns:cx2="http://schemas.microsoft.com/office/drawing/2015/10/21/chartex" xmlns:cx3="http://schemas.microsoft.com/office/drawing/2016/5/9/chartex" xmlns:cx4="http://schemas.microsoft.com/office/drawing/2016/5/10/chartex" xmlns:cx5="http://schemas.microsoft.com/office/drawing/2016/5/11/chartex" xmlns:mc="http://schemas.openxmlformats.org/markup-compatibility/2006" xmlns:o="urn:schemas-microsoft-com:office:office" xmlns:r="http://schemas.openxmlformats.org/officeDocument/2006/relationships" xmlns:m="http://schemas.openxmlformats.org/officeDocument/2006/math" xmlns:v="urn:schemas-microsoft-com:vml" xmlns:wp14="http://schemas.microsoft.com/office/word/2010/wordprocessingDrawing" xmlns:wp="http://schemas.openxmlformats.org/drawingml/2006/wordprocessingDrawing" xmlns:w10="urn:schemas-microsoft-com:office:word" xmlns:w="http://schemas.openxmlformats.org/wordprocessingml/2006/main" xmlns:w14="http://schemas.microsoft.com/office/word/2010/wordml" xmlns:w15="http://schemas.microsoft.com/office/word/2012/wordml" xmlns:w16se="http://schemas.microsoft.com/office/word/2015/wordml/symex" xmlns:wpg="http://schemas.microsoft.com/office/word/2010/wordprocessingGroup" xmlns:wpi="http://schemas.microsoft.com/office/word/2010/wordprocessingInk" xmlns:wne="http://schemas.microsoft.com/office/word/2006/wordml" xmlns:wps="http://schemas.microsoft.com/office/word/2010/wordprocessingShape" mc:Ignorable="w14 w15 w16se wp14">
   <w:body>
     <w:p>
       <w:pPr>
@@ -103,7 +103,6 @@
       <w:tblPr>
         <w:tblStyle w:val="TableGrid"/>
         <w:tblW w:w="9355" w:type="dxa"/>
-        <w:tblInd w:w="0" w:type="dxa"/>
         <w:tblLook w:val="04A0" w:firstRow="1" w:lastRow="0" w:firstColumn="1" w:lastColumn="0" w:noHBand="0" w:noVBand="1"/>
       </w:tblPr>
       <w:tblGrid>
@@ -641,15 +640,7 @@
                 <w:kern w:val="0"/>
                 <w:lang w:eastAsia="zh-CN"/>
               </w:rPr>
-              <w:t>travel</w:t>
-            </w:r>
-            <w:r>
-              <w:rPr>
-                <w:rFonts w:ascii="Times New Roman" w:eastAsia="Times New Roman" w:hAnsi="Times New Roman" w:cs="Times New Roman"/>
-                <w:kern w:val="0"/>
-                <w:lang w:eastAsia="zh-CN"/>
-              </w:rPr>
-              <w:t xml:space="preserve"> </w:t>
+              <w:t xml:space="preserve">travel </w:t>
             </w:r>
             <w:r>
               <w:rPr>
@@ -1671,6 +1662,14 @@
           <w:lang w:eastAsia="zh-CN"/>
         </w:rPr>
         <w:t>4</w:t>
+      </w:r>
+      <w:r>
+        <w:rPr>
+          <w:rFonts w:ascii="Times New Roman" w:eastAsiaTheme="minorEastAsia" w:hAnsi="Times New Roman" w:cs="Times New Roman"/>
+          <w:kern w:val="0"/>
+          <w:lang w:eastAsia="zh-CN"/>
+        </w:rPr>
+        <w:t xml:space="preserve"> </w:t>
       </w:r>
       <w:r>
         <w:rPr>
@@ -1711,7 +1710,6 @@
       <w:tblPr>
         <w:tblStyle w:val="TableGrid"/>
         <w:tblW w:w="9355" w:type="dxa"/>
-        <w:tblInd w:w="0" w:type="dxa"/>
         <w:tblLook w:val="04A0" w:firstRow="1" w:lastRow="0" w:firstColumn="1" w:lastColumn="0" w:noHBand="0" w:noVBand="1"/>
       </w:tblPr>
       <w:tblGrid>
@@ -1996,7 +1994,15 @@
                 <w:kern w:val="0"/>
                 <w:lang w:eastAsia="zh-CN"/>
               </w:rPr>
-              <w:t>Click on “Execute step by step”</w:t>
+              <w:t>Click on “Run</w:t>
+            </w:r>
+            <w:r>
+              <w:rPr>
+                <w:rFonts w:ascii="Times New Roman" w:eastAsia="Times New Roman" w:hAnsi="Times New Roman" w:cs="Times New Roman"/>
+                <w:kern w:val="0"/>
+                <w:lang w:eastAsia="zh-CN"/>
+              </w:rPr>
+              <w:t xml:space="preserve"> step by step”</w:t>
             </w:r>
           </w:p>
         </w:tc>
@@ -2051,15 +2057,7 @@
                 <w:kern w:val="0"/>
                 <w:lang w:eastAsia="zh-CN"/>
               </w:rPr>
-              <w:t>and then stops.</w:t>
-            </w:r>
-            <w:r>
-              <w:rPr>
-                <w:rFonts w:ascii="Times New Roman" w:eastAsia="Times New Roman" w:hAnsi="Times New Roman" w:cs="Times New Roman"/>
-                <w:kern w:val="0"/>
-                <w:lang w:eastAsia="zh-CN"/>
-              </w:rPr>
-              <w:t xml:space="preserve"> </w:t>
+              <w:t xml:space="preserve">and then stops. </w:t>
             </w:r>
             <w:r>
               <w:rPr>
@@ -2183,7 +2181,23 @@
                 <w:kern w:val="0"/>
                 <w:lang w:eastAsia="zh-CN"/>
               </w:rPr>
-              <w:t>Number of steps, click on “Execute”</w:t>
+              <w:t>Nu</w:t>
+            </w:r>
+            <w:r>
+              <w:rPr>
+                <w:rFonts w:ascii="Times New Roman" w:eastAsia="Times New Roman" w:hAnsi="Times New Roman" w:cs="Times New Roman"/>
+                <w:kern w:val="0"/>
+                <w:lang w:eastAsia="zh-CN"/>
+              </w:rPr>
+              <w:t>mber of steps, click on “Run</w:t>
+            </w:r>
+            <w:r>
+              <w:rPr>
+                <w:rFonts w:ascii="Times New Roman" w:eastAsia="Times New Roman" w:hAnsi="Times New Roman" w:cs="Times New Roman"/>
+                <w:kern w:val="0"/>
+                <w:lang w:eastAsia="zh-CN"/>
+              </w:rPr>
+              <w:t>”</w:t>
             </w:r>
           </w:p>
         </w:tc>
@@ -2237,23 +2251,7 @@
                 <w:kern w:val="0"/>
                 <w:lang w:eastAsia="zh-CN"/>
               </w:rPr>
-              <w:t xml:space="preserve"> </w:t>
-            </w:r>
-            <w:r>
-              <w:rPr>
-                <w:rFonts w:ascii="Times New Roman" w:eastAsia="Times New Roman" w:hAnsi="Times New Roman" w:cs="Times New Roman"/>
-                <w:kern w:val="0"/>
-                <w:lang w:eastAsia="zh-CN"/>
-              </w:rPr>
-              <w:t>Color of visited spaces will change</w:t>
-            </w:r>
-            <w:r>
-              <w:rPr>
-                <w:rFonts w:ascii="Times New Roman" w:eastAsia="Times New Roman" w:hAnsi="Times New Roman" w:cs="Times New Roman"/>
-                <w:kern w:val="0"/>
-                <w:lang w:eastAsia="zh-CN"/>
-              </w:rPr>
-              <w:t>.</w:t>
+              <w:t xml:space="preserve"> Color of visited spaces will change.</w:t>
             </w:r>
           </w:p>
         </w:tc>
@@ -2317,23 +2315,7 @@
                 <w:kern w:val="0"/>
                 <w:lang w:eastAsia="zh-CN"/>
               </w:rPr>
-              <w:t xml:space="preserve">The environment has only one region. The region has more than one agent. </w:t>
-            </w:r>
-            <w:r>
-              <w:rPr>
-                <w:rFonts w:ascii="Times New Roman" w:eastAsia="Times New Roman" w:hAnsi="Times New Roman" w:cs="Times New Roman"/>
-                <w:kern w:val="0"/>
-                <w:lang w:eastAsia="zh-CN"/>
-              </w:rPr>
-              <w:t>User executes the program by one step</w:t>
-            </w:r>
-            <w:r>
-              <w:rPr>
-                <w:rFonts w:ascii="Times New Roman" w:eastAsia="Times New Roman" w:hAnsi="Times New Roman" w:cs="Times New Roman"/>
-                <w:kern w:val="0"/>
-                <w:lang w:eastAsia="zh-CN"/>
-              </w:rPr>
-              <w:t>.</w:t>
+              <w:t>The environment has only one region. The region has more than one agent. User executes the program by one step.</w:t>
             </w:r>
           </w:p>
         </w:tc>
@@ -2364,7 +2346,15 @@
                 <w:kern w:val="0"/>
                 <w:lang w:eastAsia="zh-CN"/>
               </w:rPr>
-              <w:t>Click on “Execute step by step”</w:t>
+              <w:t>Click on “Run step by step</w:t>
+            </w:r>
+            <w:r>
+              <w:rPr>
+                <w:rFonts w:ascii="Times New Roman" w:eastAsia="Times New Roman" w:hAnsi="Times New Roman" w:cs="Times New Roman"/>
+                <w:kern w:val="0"/>
+                <w:lang w:eastAsia="zh-CN"/>
+              </w:rPr>
+              <w:t>”</w:t>
             </w:r>
           </w:p>
         </w:tc>
@@ -2419,63 +2409,15 @@
                 <w:kern w:val="0"/>
                 <w:lang w:eastAsia="zh-CN"/>
               </w:rPr>
-              <w:t xml:space="preserve"> and </w:t>
-            </w:r>
-            <w:r>
-              <w:rPr>
-                <w:rFonts w:ascii="Times New Roman" w:eastAsia="Times New Roman" w:hAnsi="Times New Roman" w:cs="Times New Roman"/>
-                <w:kern w:val="0"/>
-                <w:lang w:eastAsia="zh-CN"/>
-              </w:rPr>
-              <w:t xml:space="preserve">move </w:t>
-            </w:r>
-            <w:r>
-              <w:rPr>
-                <w:rFonts w:ascii="Times New Roman" w:eastAsia="Times New Roman" w:hAnsi="Times New Roman" w:cs="Times New Roman"/>
-                <w:kern w:val="0"/>
-                <w:lang w:eastAsia="zh-CN"/>
-              </w:rPr>
-              <w:t xml:space="preserve">by one step </w:t>
-            </w:r>
-            <w:r>
-              <w:rPr>
-                <w:rFonts w:ascii="Times New Roman" w:eastAsia="Times New Roman" w:hAnsi="Times New Roman" w:cs="Times New Roman"/>
-                <w:kern w:val="0"/>
-                <w:lang w:eastAsia="zh-CN"/>
-              </w:rPr>
-              <w:t>and then stops</w:t>
-            </w:r>
-            <w:r>
-              <w:rPr>
-                <w:rFonts w:ascii="Times New Roman" w:eastAsia="Times New Roman" w:hAnsi="Times New Roman" w:cs="Times New Roman"/>
-                <w:kern w:val="0"/>
-                <w:lang w:eastAsia="zh-CN"/>
-              </w:rPr>
-              <w:t xml:space="preserve">. </w:t>
-            </w:r>
-            <w:r>
-              <w:rPr>
-                <w:rFonts w:ascii="Times New Roman" w:eastAsia="Times New Roman" w:hAnsi="Times New Roman" w:cs="Times New Roman"/>
-                <w:kern w:val="0"/>
-                <w:lang w:eastAsia="zh-CN"/>
-              </w:rPr>
-              <w:t xml:space="preserve">They will have different paths. </w:t>
-            </w:r>
-            <w:r>
-              <w:rPr>
-                <w:rFonts w:ascii="Times New Roman" w:eastAsia="Times New Roman" w:hAnsi="Times New Roman" w:cs="Times New Roman"/>
-                <w:kern w:val="0"/>
-                <w:lang w:eastAsia="zh-CN"/>
-              </w:rPr>
-              <w:t>Color of visited spaces will change</w:t>
-            </w:r>
-            <w:r>
-              <w:rPr>
-                <w:rFonts w:ascii="Times New Roman" w:eastAsia="Times New Roman" w:hAnsi="Times New Roman" w:cs="Times New Roman"/>
-                <w:kern w:val="0"/>
-                <w:lang w:eastAsia="zh-CN"/>
-              </w:rPr>
-              <w:t>.</w:t>
+              <w:t xml:space="preserve"> and move by one step and then stops. They will have different paths. </w:t>
+            </w:r>
+            <w:r>
+              <w:rPr>
+                <w:rFonts w:ascii="Times New Roman" w:eastAsia="Times New Roman" w:hAnsi="Times New Roman" w:cs="Times New Roman"/>
+                <w:kern w:val="0"/>
+                <w:lang w:eastAsia="zh-CN"/>
+              </w:rPr>
+              <w:t>Color of visited spaces will change.</w:t>
             </w:r>
           </w:p>
         </w:tc>
@@ -2537,23 +2479,7 @@
                 <w:kern w:val="0"/>
                 <w:lang w:eastAsia="zh-CN"/>
               </w:rPr>
-              <w:t xml:space="preserve">The environment has only one region. The region has more than one agent. </w:t>
-            </w:r>
-            <w:r>
-              <w:rPr>
-                <w:rFonts w:ascii="Times New Roman" w:eastAsia="Times New Roman" w:hAnsi="Times New Roman" w:cs="Times New Roman"/>
-                <w:kern w:val="0"/>
-                <w:lang w:eastAsia="zh-CN"/>
-              </w:rPr>
-              <w:t>User executes the program by fixed number of steps</w:t>
-            </w:r>
-            <w:r>
-              <w:rPr>
-                <w:rFonts w:ascii="Times New Roman" w:eastAsia="Times New Roman" w:hAnsi="Times New Roman" w:cs="Times New Roman"/>
-                <w:kern w:val="0"/>
-                <w:lang w:eastAsia="zh-CN"/>
-              </w:rPr>
-              <w:t>.</w:t>
+              <w:t>The environment has only one region. The region has more than one agent. User executes the program by fixed number of steps.</w:t>
             </w:r>
           </w:p>
         </w:tc>
@@ -2583,7 +2509,23 @@
                 <w:kern w:val="0"/>
                 <w:lang w:eastAsia="zh-CN"/>
               </w:rPr>
-              <w:t>Number of steps, click on “Execute”</w:t>
+              <w:t xml:space="preserve">Number of steps, </w:t>
+            </w:r>
+            <w:r>
+              <w:rPr>
+                <w:rFonts w:ascii="Times New Roman" w:eastAsia="Times New Roman" w:hAnsi="Times New Roman" w:cs="Times New Roman"/>
+                <w:kern w:val="0"/>
+                <w:lang w:eastAsia="zh-CN"/>
+              </w:rPr>
+              <w:t>click on “Run</w:t>
+            </w:r>
+            <w:r>
+              <w:rPr>
+                <w:rFonts w:ascii="Times New Roman" w:eastAsia="Times New Roman" w:hAnsi="Times New Roman" w:cs="Times New Roman"/>
+                <w:kern w:val="0"/>
+                <w:lang w:eastAsia="zh-CN"/>
+              </w:rPr>
+              <w:t>”</w:t>
             </w:r>
           </w:p>
         </w:tc>
@@ -2621,15 +2563,7 @@
                 <w:kern w:val="0"/>
                 <w:lang w:eastAsia="zh-CN"/>
               </w:rPr>
-              <w:t>move</w:t>
-            </w:r>
-            <w:r>
-              <w:rPr>
-                <w:rFonts w:ascii="Times New Roman" w:eastAsia="Times New Roman" w:hAnsi="Times New Roman" w:cs="Times New Roman"/>
-                <w:kern w:val="0"/>
-                <w:lang w:eastAsia="zh-CN"/>
-              </w:rPr>
-              <w:t xml:space="preserve"> </w:t>
+              <w:t xml:space="preserve">move </w:t>
             </w:r>
             <w:r>
               <w:rPr>
@@ -2645,39 +2579,15 @@
                 <w:kern w:val="0"/>
                 <w:lang w:eastAsia="zh-CN"/>
               </w:rPr>
-              <w:t xml:space="preserve"> and </w:t>
-            </w:r>
-            <w:r>
-              <w:rPr>
-                <w:rFonts w:ascii="Times New Roman" w:eastAsia="Times New Roman" w:hAnsi="Times New Roman" w:cs="Times New Roman"/>
-                <w:kern w:val="0"/>
-                <w:lang w:eastAsia="zh-CN"/>
-              </w:rPr>
-              <w:t xml:space="preserve">moves by number of steps and then </w:t>
-            </w:r>
-            <w:r>
-              <w:rPr>
-                <w:rFonts w:ascii="Times New Roman" w:eastAsia="Times New Roman" w:hAnsi="Times New Roman" w:cs="Times New Roman"/>
-                <w:kern w:val="0"/>
-                <w:lang w:eastAsia="zh-CN"/>
-              </w:rPr>
-              <w:t>stops</w:t>
-            </w:r>
-            <w:r>
-              <w:rPr>
-                <w:rFonts w:ascii="Times New Roman" w:eastAsia="Times New Roman" w:hAnsi="Times New Roman" w:cs="Times New Roman"/>
-                <w:kern w:val="0"/>
-                <w:lang w:eastAsia="zh-CN"/>
-              </w:rPr>
-              <w:t>. They will have different paths. Color of visited spaces will change</w:t>
-            </w:r>
-            <w:r>
-              <w:rPr>
-                <w:rFonts w:ascii="Times New Roman" w:eastAsia="Times New Roman" w:hAnsi="Times New Roman" w:cs="Times New Roman"/>
-                <w:kern w:val="0"/>
-                <w:lang w:eastAsia="zh-CN"/>
-              </w:rPr>
-              <w:t>.</w:t>
+              <w:t xml:space="preserve"> and moves by number of steps and then stops</w:t>
+            </w:r>
+            <w:r>
+              <w:rPr>
+                <w:rFonts w:ascii="Times New Roman" w:eastAsia="Times New Roman" w:hAnsi="Times New Roman" w:cs="Times New Roman"/>
+                <w:kern w:val="0"/>
+                <w:lang w:eastAsia="zh-CN"/>
+              </w:rPr>
+              <w:t>. They will have different paths. Color of visited spaces will change.</w:t>
             </w:r>
           </w:p>
         </w:tc>
@@ -2741,23 +2651,7 @@
                 <w:kern w:val="0"/>
                 <w:lang w:eastAsia="zh-CN"/>
               </w:rPr>
-              <w:t xml:space="preserve">The environment has more than one region. Each region has only one agent. </w:t>
-            </w:r>
-            <w:r>
-              <w:rPr>
-                <w:rFonts w:ascii="Times New Roman" w:eastAsia="Times New Roman" w:hAnsi="Times New Roman" w:cs="Times New Roman"/>
-                <w:kern w:val="0"/>
-                <w:lang w:eastAsia="zh-CN"/>
-              </w:rPr>
-              <w:t xml:space="preserve"> User executes the program by one step</w:t>
-            </w:r>
-            <w:r>
-              <w:rPr>
-                <w:rFonts w:ascii="Times New Roman" w:eastAsia="Times New Roman" w:hAnsi="Times New Roman" w:cs="Times New Roman"/>
-                <w:kern w:val="0"/>
-                <w:lang w:eastAsia="zh-CN"/>
-              </w:rPr>
-              <w:t>.</w:t>
+              <w:t>The environment has more than one region. Each region has only one agent.  User executes the program by one step.</w:t>
             </w:r>
           </w:p>
         </w:tc>
@@ -2788,7 +2682,15 @@
                 <w:kern w:val="0"/>
                 <w:lang w:eastAsia="zh-CN"/>
               </w:rPr>
-              <w:t>Click on “Execute step by step”</w:t>
+              <w:t>Click on “Run</w:t>
+            </w:r>
+            <w:r>
+              <w:rPr>
+                <w:rFonts w:ascii="Times New Roman" w:eastAsia="Times New Roman" w:hAnsi="Times New Roman" w:cs="Times New Roman"/>
+                <w:kern w:val="0"/>
+                <w:lang w:eastAsia="zh-CN"/>
+              </w:rPr>
+              <w:t xml:space="preserve"> step by step”</w:t>
             </w:r>
           </w:p>
         </w:tc>
@@ -2911,7 +2813,23 @@
                 <w:kern w:val="0"/>
                 <w:lang w:eastAsia="zh-CN"/>
               </w:rPr>
-              <w:t>Number of steps, click on “Execute”</w:t>
+              <w:t>Nu</w:t>
+            </w:r>
+            <w:r>
+              <w:rPr>
+                <w:rFonts w:ascii="Times New Roman" w:eastAsia="Times New Roman" w:hAnsi="Times New Roman" w:cs="Times New Roman"/>
+                <w:kern w:val="0"/>
+                <w:lang w:eastAsia="zh-CN"/>
+              </w:rPr>
+              <w:t>mber of steps, click on “Run</w:t>
+            </w:r>
+            <w:r>
+              <w:rPr>
+                <w:rFonts w:ascii="Times New Roman" w:eastAsia="Times New Roman" w:hAnsi="Times New Roman" w:cs="Times New Roman"/>
+                <w:kern w:val="0"/>
+                <w:lang w:eastAsia="zh-CN"/>
+              </w:rPr>
+              <w:t>”</w:t>
             </w:r>
           </w:p>
         </w:tc>
@@ -3005,15 +2923,7 @@
                 <w:kern w:val="0"/>
                 <w:lang w:eastAsia="zh-CN"/>
               </w:rPr>
-              <w:t xml:space="preserve">The environment has more than one region. Each region has more than one agent. </w:t>
-            </w:r>
-            <w:r>
-              <w:rPr>
-                <w:rFonts w:ascii="Times New Roman" w:eastAsia="Times New Roman" w:hAnsi="Times New Roman" w:cs="Times New Roman"/>
-                <w:kern w:val="0"/>
-                <w:lang w:eastAsia="zh-CN"/>
-              </w:rPr>
-              <w:t>User executes the program by one step.</w:t>
+              <w:t>The environment has more than one region. Each region has more than one agent. User executes the program by one step.</w:t>
             </w:r>
           </w:p>
         </w:tc>
@@ -3044,7 +2954,15 @@
                 <w:kern w:val="0"/>
                 <w:lang w:eastAsia="zh-CN"/>
               </w:rPr>
-              <w:t>Click on “Execute step by step”</w:t>
+              <w:t>Click on “Run</w:t>
+            </w:r>
+            <w:r>
+              <w:rPr>
+                <w:rFonts w:ascii="Times New Roman" w:eastAsia="Times New Roman" w:hAnsi="Times New Roman" w:cs="Times New Roman"/>
+                <w:kern w:val="0"/>
+                <w:lang w:eastAsia="zh-CN"/>
+              </w:rPr>
+              <w:t xml:space="preserve"> step by step”</w:t>
             </w:r>
           </w:p>
         </w:tc>
@@ -3177,7 +3095,23 @@
                 <w:kern w:val="0"/>
                 <w:lang w:eastAsia="zh-CN"/>
               </w:rPr>
-              <w:t>Number of steps, click on “Execute”</w:t>
+              <w:t>Nu</w:t>
+            </w:r>
+            <w:r>
+              <w:rPr>
+                <w:rFonts w:ascii="Times New Roman" w:eastAsia="Times New Roman" w:hAnsi="Times New Roman" w:cs="Times New Roman"/>
+                <w:kern w:val="0"/>
+                <w:lang w:eastAsia="zh-CN"/>
+              </w:rPr>
+              <w:t>mber of steps, click on “Run</w:t>
+            </w:r>
+            <w:r>
+              <w:rPr>
+                <w:rFonts w:ascii="Times New Roman" w:eastAsia="Times New Roman" w:hAnsi="Times New Roman" w:cs="Times New Roman"/>
+                <w:kern w:val="0"/>
+                <w:lang w:eastAsia="zh-CN"/>
+              </w:rPr>
+              <w:t>”</w:t>
             </w:r>
           </w:p>
         </w:tc>
@@ -3208,6 +3142,504 @@
                 <w:lang w:eastAsia="zh-CN"/>
               </w:rPr>
               <w:t>All agents move at the same time and moves by number of steps and then stops. They will have different paths. Color of visited spaces will change.</w:t>
+            </w:r>
+          </w:p>
+        </w:tc>
+      </w:tr>
+      <w:tr>
+        <w:tc>
+          <w:tcPr>
+            <w:tcW w:w="738" w:type="dxa"/>
+            <w:tcBorders>
+              <w:top w:val="single" w:sz="4" w:space="0" w:color="auto"/>
+              <w:left w:val="single" w:sz="4" w:space="0" w:color="auto"/>
+              <w:bottom w:val="single" w:sz="4" w:space="0" w:color="auto"/>
+              <w:right w:val="single" w:sz="4" w:space="0" w:color="auto"/>
+            </w:tcBorders>
+          </w:tcPr>
+          <w:p>
+            <w:pPr>
+              <w:widowControl/>
+              <w:jc w:val="center"/>
+              <w:rPr>
+                <w:rFonts w:ascii="Times New Roman" w:eastAsia="Times New Roman" w:hAnsi="Times New Roman" w:cs="Times New Roman"/>
+                <w:kern w:val="0"/>
+                <w:lang w:eastAsia="zh-CN"/>
+              </w:rPr>
+            </w:pPr>
+            <w:r>
+              <w:rPr>
+                <w:rFonts w:ascii="Times New Roman" w:eastAsia="Times New Roman" w:hAnsi="Times New Roman" w:cs="Times New Roman"/>
+                <w:kern w:val="0"/>
+                <w:lang w:eastAsia="zh-CN"/>
+              </w:rPr>
+              <w:t>9</w:t>
+            </w:r>
+          </w:p>
+        </w:tc>
+        <w:tc>
+          <w:tcPr>
+            <w:tcW w:w="4360" w:type="dxa"/>
+            <w:tcBorders>
+              <w:top w:val="single" w:sz="4" w:space="0" w:color="auto"/>
+              <w:left w:val="single" w:sz="4" w:space="0" w:color="auto"/>
+              <w:bottom w:val="single" w:sz="4" w:space="0" w:color="auto"/>
+              <w:right w:val="single" w:sz="4" w:space="0" w:color="auto"/>
+            </w:tcBorders>
+          </w:tcPr>
+          <w:p>
+            <w:pPr>
+              <w:widowControl/>
+              <w:jc w:val="left"/>
+              <w:rPr>
+                <w:rFonts w:ascii="Times New Roman" w:eastAsia="Times New Roman" w:hAnsi="Times New Roman" w:cs="Times New Roman"/>
+                <w:kern w:val="0"/>
+                <w:lang w:eastAsia="zh-CN"/>
+              </w:rPr>
+            </w:pPr>
+            <w:r>
+              <w:rPr>
+                <w:rFonts w:ascii="Times New Roman" w:eastAsia="Times New Roman" w:hAnsi="Times New Roman" w:cs="Times New Roman"/>
+                <w:kern w:val="0"/>
+                <w:lang w:eastAsia="zh-CN"/>
+              </w:rPr>
+              <w:t>Choose one agent in each region</w:t>
+            </w:r>
+          </w:p>
+        </w:tc>
+        <w:tc>
+          <w:tcPr>
+            <w:tcW w:w="1737" w:type="dxa"/>
+            <w:tcBorders>
+              <w:top w:val="single" w:sz="4" w:space="0" w:color="auto"/>
+              <w:left w:val="single" w:sz="4" w:space="0" w:color="auto"/>
+              <w:bottom w:val="single" w:sz="4" w:space="0" w:color="auto"/>
+              <w:right w:val="single" w:sz="4" w:space="0" w:color="auto"/>
+            </w:tcBorders>
+          </w:tcPr>
+          <w:p>
+            <w:pPr>
+              <w:widowControl/>
+              <w:jc w:val="center"/>
+              <w:rPr>
+                <w:rFonts w:ascii="Times New Roman" w:eastAsia="Times New Roman" w:hAnsi="Times New Roman" w:cs="Times New Roman"/>
+                <w:kern w:val="0"/>
+                <w:lang w:eastAsia="zh-CN"/>
+              </w:rPr>
+            </w:pPr>
+            <w:r>
+              <w:rPr>
+                <w:rFonts w:ascii="Times New Roman" w:eastAsia="Times New Roman" w:hAnsi="Times New Roman" w:cs="Times New Roman"/>
+                <w:kern w:val="0"/>
+                <w:lang w:eastAsia="zh-CN"/>
+              </w:rPr>
+              <w:t>A click to choose agent position</w:t>
+            </w:r>
+          </w:p>
+        </w:tc>
+        <w:tc>
+          <w:tcPr>
+            <w:tcW w:w="2520" w:type="dxa"/>
+            <w:tcBorders>
+              <w:top w:val="single" w:sz="4" w:space="0" w:color="auto"/>
+              <w:left w:val="single" w:sz="4" w:space="0" w:color="auto"/>
+              <w:bottom w:val="single" w:sz="4" w:space="0" w:color="auto"/>
+              <w:right w:val="single" w:sz="4" w:space="0" w:color="auto"/>
+            </w:tcBorders>
+          </w:tcPr>
+          <w:p>
+            <w:pPr>
+              <w:widowControl/>
+              <w:jc w:val="left"/>
+              <w:rPr>
+                <w:rFonts w:ascii="Times New Roman" w:eastAsia="Times New Roman" w:hAnsi="Times New Roman" w:cs="Times New Roman"/>
+                <w:kern w:val="0"/>
+                <w:lang w:eastAsia="zh-CN"/>
+              </w:rPr>
+            </w:pPr>
+            <w:r>
+              <w:rPr>
+                <w:rFonts w:ascii="Times New Roman" w:eastAsia="Times New Roman" w:hAnsi="Times New Roman" w:cs="Times New Roman"/>
+                <w:kern w:val="0"/>
+                <w:lang w:eastAsia="zh-CN"/>
+              </w:rPr>
+              <w:t>An agent is marked in each region</w:t>
+            </w:r>
+          </w:p>
+        </w:tc>
+      </w:tr>
+      <w:tr>
+        <w:tc>
+          <w:tcPr>
+            <w:tcW w:w="738" w:type="dxa"/>
+            <w:tcBorders>
+              <w:top w:val="single" w:sz="4" w:space="0" w:color="auto"/>
+              <w:left w:val="single" w:sz="4" w:space="0" w:color="auto"/>
+              <w:bottom w:val="single" w:sz="4" w:space="0" w:color="auto"/>
+              <w:right w:val="single" w:sz="4" w:space="0" w:color="auto"/>
+            </w:tcBorders>
+          </w:tcPr>
+          <w:p>
+            <w:pPr>
+              <w:widowControl/>
+              <w:jc w:val="center"/>
+              <w:rPr>
+                <w:rFonts w:ascii="Times New Roman" w:eastAsia="Times New Roman" w:hAnsi="Times New Roman" w:cs="Times New Roman"/>
+                <w:kern w:val="0"/>
+                <w:lang w:eastAsia="zh-CN"/>
+              </w:rPr>
+            </w:pPr>
+            <w:r>
+              <w:rPr>
+                <w:rFonts w:ascii="Times New Roman" w:eastAsia="Times New Roman" w:hAnsi="Times New Roman" w:cs="Times New Roman"/>
+                <w:kern w:val="0"/>
+                <w:lang w:eastAsia="zh-CN"/>
+              </w:rPr>
+              <w:t>10</w:t>
+            </w:r>
+          </w:p>
+        </w:tc>
+        <w:tc>
+          <w:tcPr>
+            <w:tcW w:w="4360" w:type="dxa"/>
+            <w:tcBorders>
+              <w:top w:val="single" w:sz="4" w:space="0" w:color="auto"/>
+              <w:left w:val="single" w:sz="4" w:space="0" w:color="auto"/>
+              <w:bottom w:val="single" w:sz="4" w:space="0" w:color="auto"/>
+              <w:right w:val="single" w:sz="4" w:space="0" w:color="auto"/>
+            </w:tcBorders>
+          </w:tcPr>
+          <w:p>
+            <w:pPr>
+              <w:widowControl/>
+              <w:jc w:val="left"/>
+              <w:rPr>
+                <w:rFonts w:ascii="Times New Roman" w:eastAsia="Times New Roman" w:hAnsi="Times New Roman" w:cs="Times New Roman"/>
+                <w:kern w:val="0"/>
+                <w:lang w:eastAsia="zh-CN"/>
+              </w:rPr>
+            </w:pPr>
+            <w:r>
+              <w:rPr>
+                <w:rFonts w:ascii="Times New Roman" w:eastAsia="Times New Roman" w:hAnsi="Times New Roman" w:cs="Times New Roman"/>
+                <w:kern w:val="0"/>
+                <w:lang w:eastAsia="zh-CN"/>
+              </w:rPr>
+              <w:t>The number of agent is greater than 1 and less than the number of spaces.</w:t>
+            </w:r>
+          </w:p>
+        </w:tc>
+        <w:tc>
+          <w:tcPr>
+            <w:tcW w:w="1737" w:type="dxa"/>
+            <w:tcBorders>
+              <w:top w:val="single" w:sz="4" w:space="0" w:color="auto"/>
+              <w:left w:val="single" w:sz="4" w:space="0" w:color="auto"/>
+              <w:bottom w:val="single" w:sz="4" w:space="0" w:color="auto"/>
+              <w:right w:val="single" w:sz="4" w:space="0" w:color="auto"/>
+            </w:tcBorders>
+          </w:tcPr>
+          <w:p>
+            <w:pPr>
+              <w:widowControl/>
+              <w:jc w:val="center"/>
+              <w:rPr>
+                <w:rFonts w:ascii="Times New Roman" w:eastAsia="Times New Roman" w:hAnsi="Times New Roman" w:cs="Times New Roman"/>
+                <w:kern w:val="0"/>
+                <w:lang w:eastAsia="zh-CN"/>
+              </w:rPr>
+            </w:pPr>
+            <w:r>
+              <w:rPr>
+                <w:rFonts w:ascii="Times New Roman" w:eastAsia="Times New Roman" w:hAnsi="Times New Roman" w:cs="Times New Roman"/>
+                <w:kern w:val="0"/>
+                <w:lang w:eastAsia="zh-CN"/>
+              </w:rPr>
+              <w:t>Multiple clicks to choose agent’s position</w:t>
+            </w:r>
+          </w:p>
+        </w:tc>
+        <w:tc>
+          <w:tcPr>
+            <w:tcW w:w="2520" w:type="dxa"/>
+            <w:tcBorders>
+              <w:top w:val="single" w:sz="4" w:space="0" w:color="auto"/>
+              <w:left w:val="single" w:sz="4" w:space="0" w:color="auto"/>
+              <w:bottom w:val="single" w:sz="4" w:space="0" w:color="auto"/>
+              <w:right w:val="single" w:sz="4" w:space="0" w:color="auto"/>
+            </w:tcBorders>
+          </w:tcPr>
+          <w:p>
+            <w:pPr>
+              <w:widowControl/>
+              <w:jc w:val="left"/>
+              <w:rPr>
+                <w:rFonts w:ascii="Times New Roman" w:eastAsia="Times New Roman" w:hAnsi="Times New Roman" w:cs="Times New Roman"/>
+                <w:kern w:val="0"/>
+                <w:lang w:eastAsia="zh-CN"/>
+              </w:rPr>
+            </w:pPr>
+            <w:r>
+              <w:rPr>
+                <w:rFonts w:ascii="Times New Roman" w:eastAsia="Times New Roman" w:hAnsi="Times New Roman" w:cs="Times New Roman"/>
+                <w:kern w:val="0"/>
+                <w:lang w:eastAsia="zh-CN"/>
+              </w:rPr>
+              <w:t>Each region has many agents</w:t>
+            </w:r>
+          </w:p>
+        </w:tc>
+      </w:tr>
+      <w:tr>
+        <w:tc>
+          <w:tcPr>
+            <w:tcW w:w="738" w:type="dxa"/>
+            <w:tcBorders>
+              <w:top w:val="single" w:sz="4" w:space="0" w:color="auto"/>
+              <w:left w:val="single" w:sz="4" w:space="0" w:color="auto"/>
+              <w:bottom w:val="single" w:sz="4" w:space="0" w:color="auto"/>
+              <w:right w:val="single" w:sz="4" w:space="0" w:color="auto"/>
+            </w:tcBorders>
+          </w:tcPr>
+          <w:p>
+            <w:pPr>
+              <w:widowControl/>
+              <w:jc w:val="center"/>
+              <w:rPr>
+                <w:rFonts w:ascii="Times New Roman" w:eastAsia="Times New Roman" w:hAnsi="Times New Roman" w:cs="Times New Roman"/>
+                <w:kern w:val="0"/>
+                <w:lang w:eastAsia="zh-CN"/>
+              </w:rPr>
+            </w:pPr>
+            <w:r>
+              <w:rPr>
+                <w:rFonts w:ascii="Times New Roman" w:eastAsia="Times New Roman" w:hAnsi="Times New Roman" w:cs="Times New Roman"/>
+                <w:kern w:val="0"/>
+                <w:lang w:eastAsia="zh-CN"/>
+              </w:rPr>
+              <w:t>11</w:t>
+            </w:r>
+          </w:p>
+        </w:tc>
+        <w:tc>
+          <w:tcPr>
+            <w:tcW w:w="4360" w:type="dxa"/>
+            <w:tcBorders>
+              <w:top w:val="single" w:sz="4" w:space="0" w:color="auto"/>
+              <w:left w:val="single" w:sz="4" w:space="0" w:color="auto"/>
+              <w:bottom w:val="single" w:sz="4" w:space="0" w:color="auto"/>
+              <w:right w:val="single" w:sz="4" w:space="0" w:color="auto"/>
+            </w:tcBorders>
+          </w:tcPr>
+          <w:p>
+            <w:pPr>
+              <w:widowControl/>
+              <w:jc w:val="left"/>
+              <w:rPr>
+                <w:rFonts w:ascii="Times New Roman" w:eastAsia="Times New Roman" w:hAnsi="Times New Roman" w:cs="Times New Roman"/>
+                <w:kern w:val="0"/>
+                <w:lang w:eastAsia="zh-CN"/>
+              </w:rPr>
+            </w:pPr>
+            <w:r>
+              <w:rPr>
+                <w:rFonts w:ascii="Times New Roman" w:eastAsia="Times New Roman" w:hAnsi="Times New Roman" w:cs="Times New Roman"/>
+                <w:kern w:val="0"/>
+                <w:lang w:eastAsia="zh-CN"/>
+              </w:rPr>
+              <w:t>One region has no agent</w:t>
+            </w:r>
+          </w:p>
+        </w:tc>
+        <w:tc>
+          <w:tcPr>
+            <w:tcW w:w="1737" w:type="dxa"/>
+            <w:tcBorders>
+              <w:top w:val="single" w:sz="4" w:space="0" w:color="auto"/>
+              <w:left w:val="single" w:sz="4" w:space="0" w:color="auto"/>
+              <w:bottom w:val="single" w:sz="4" w:space="0" w:color="auto"/>
+              <w:right w:val="single" w:sz="4" w:space="0" w:color="auto"/>
+            </w:tcBorders>
+          </w:tcPr>
+          <w:p>
+            <w:pPr>
+              <w:widowControl/>
+              <w:jc w:val="center"/>
+              <w:rPr>
+                <w:rFonts w:ascii="Times New Roman" w:eastAsia="Times New Roman" w:hAnsi="Times New Roman" w:cs="Times New Roman"/>
+                <w:kern w:val="0"/>
+                <w:lang w:eastAsia="zh-CN"/>
+              </w:rPr>
+            </w:pPr>
+            <w:r>
+              <w:rPr>
+                <w:rFonts w:ascii="Times New Roman" w:eastAsia="Times New Roman" w:hAnsi="Times New Roman" w:cs="Times New Roman"/>
+                <w:kern w:val="0"/>
+                <w:lang w:eastAsia="zh-CN"/>
+              </w:rPr>
+              <w:t>None</w:t>
+            </w:r>
+          </w:p>
+        </w:tc>
+        <w:tc>
+          <w:tcPr>
+            <w:tcW w:w="2520" w:type="dxa"/>
+            <w:tcBorders>
+              <w:top w:val="single" w:sz="4" w:space="0" w:color="auto"/>
+              <w:left w:val="single" w:sz="4" w:space="0" w:color="auto"/>
+              <w:bottom w:val="single" w:sz="4" w:space="0" w:color="auto"/>
+              <w:right w:val="single" w:sz="4" w:space="0" w:color="auto"/>
+            </w:tcBorders>
+          </w:tcPr>
+          <w:p>
+            <w:pPr>
+              <w:widowControl/>
+              <w:jc w:val="left"/>
+              <w:rPr>
+                <w:rFonts w:ascii="Times New Roman" w:eastAsia="Times New Roman" w:hAnsi="Times New Roman" w:cs="Times New Roman"/>
+                <w:kern w:val="0"/>
+                <w:lang w:eastAsia="zh-CN"/>
+              </w:rPr>
+            </w:pPr>
+            <w:r>
+              <w:rPr>
+                <w:rFonts w:ascii="Times New Roman" w:eastAsia="Times New Roman" w:hAnsi="Times New Roman" w:cs="Times New Roman"/>
+                <w:kern w:val="0"/>
+                <w:lang w:eastAsia="zh-CN"/>
+              </w:rPr>
+              <w:t>Error. Each region must have at least one agent.</w:t>
+            </w:r>
+          </w:p>
+        </w:tc>
+      </w:tr>
+      <w:tr>
+        <w:tc>
+          <w:tcPr>
+            <w:tcW w:w="738" w:type="dxa"/>
+            <w:tcBorders>
+              <w:top w:val="single" w:sz="4" w:space="0" w:color="auto"/>
+              <w:left w:val="single" w:sz="4" w:space="0" w:color="auto"/>
+              <w:bottom w:val="single" w:sz="4" w:space="0" w:color="auto"/>
+              <w:right w:val="single" w:sz="4" w:space="0" w:color="auto"/>
+            </w:tcBorders>
+          </w:tcPr>
+          <w:p>
+            <w:pPr>
+              <w:widowControl/>
+              <w:jc w:val="center"/>
+              <w:rPr>
+                <w:rFonts w:ascii="Times New Roman" w:eastAsia="Times New Roman" w:hAnsi="Times New Roman" w:cs="Times New Roman"/>
+                <w:kern w:val="0"/>
+                <w:lang w:eastAsia="zh-CN"/>
+              </w:rPr>
+            </w:pPr>
+            <w:r>
+              <w:rPr>
+                <w:rFonts w:ascii="Times New Roman" w:eastAsia="Times New Roman" w:hAnsi="Times New Roman" w:cs="Times New Roman"/>
+                <w:kern w:val="0"/>
+                <w:lang w:eastAsia="zh-CN"/>
+              </w:rPr>
+              <w:t>12</w:t>
+            </w:r>
+          </w:p>
+        </w:tc>
+        <w:tc>
+          <w:tcPr>
+            <w:tcW w:w="4360" w:type="dxa"/>
+            <w:tcBorders>
+              <w:top w:val="single" w:sz="4" w:space="0" w:color="auto"/>
+              <w:left w:val="single" w:sz="4" w:space="0" w:color="auto"/>
+              <w:bottom w:val="single" w:sz="4" w:space="0" w:color="auto"/>
+              <w:right w:val="single" w:sz="4" w:space="0" w:color="auto"/>
+            </w:tcBorders>
+          </w:tcPr>
+          <w:p>
+            <w:pPr>
+              <w:widowControl/>
+              <w:jc w:val="left"/>
+              <w:rPr>
+                <w:rFonts w:ascii="Times New Roman" w:eastAsia="Times New Roman" w:hAnsi="Times New Roman" w:cs="Times New Roman"/>
+                <w:kern w:val="0"/>
+                <w:lang w:eastAsia="zh-CN"/>
+              </w:rPr>
+            </w:pPr>
+            <w:r>
+              <w:rPr>
+                <w:rFonts w:ascii="Times New Roman" w:eastAsia="Times New Roman" w:hAnsi="Times New Roman" w:cs="Times New Roman"/>
+                <w:kern w:val="0"/>
+                <w:lang w:eastAsia="zh-CN"/>
+              </w:rPr>
+              <w:t>The number of agent is more than the hal</w:t>
+            </w:r>
+            <w:r>
+              <w:rPr>
+                <w:rFonts w:ascii="Times New Roman" w:eastAsia="Times New Roman" w:hAnsi="Times New Roman" w:cs="Times New Roman"/>
+                <w:kern w:val="0"/>
+                <w:lang w:eastAsia="zh-CN"/>
+              </w:rPr>
+              <w:t>f of spaces in a region</w:t>
+            </w:r>
+            <w:bookmarkStart w:id="0" w:name="_GoBack"/>
+            <w:bookmarkEnd w:id="0"/>
+          </w:p>
+        </w:tc>
+        <w:tc>
+          <w:tcPr>
+            <w:tcW w:w="1737" w:type="dxa"/>
+            <w:tcBorders>
+              <w:top w:val="single" w:sz="4" w:space="0" w:color="auto"/>
+              <w:left w:val="single" w:sz="4" w:space="0" w:color="auto"/>
+              <w:bottom w:val="single" w:sz="4" w:space="0" w:color="auto"/>
+              <w:right w:val="single" w:sz="4" w:space="0" w:color="auto"/>
+            </w:tcBorders>
+          </w:tcPr>
+          <w:p>
+            <w:pPr>
+              <w:widowControl/>
+              <w:jc w:val="center"/>
+              <w:rPr>
+                <w:rFonts w:ascii="Times New Roman" w:eastAsia="Times New Roman" w:hAnsi="Times New Roman" w:cs="Times New Roman"/>
+                <w:kern w:val="0"/>
+                <w:lang w:eastAsia="zh-CN"/>
+              </w:rPr>
+            </w:pPr>
+            <w:r>
+              <w:rPr>
+                <w:rFonts w:ascii="Times New Roman" w:eastAsia="Times New Roman" w:hAnsi="Times New Roman" w:cs="Times New Roman"/>
+                <w:kern w:val="0"/>
+                <w:lang w:eastAsia="zh-CN"/>
+              </w:rPr>
+              <w:t>Multiple clicks to choose agent’s position</w:t>
+            </w:r>
+          </w:p>
+        </w:tc>
+        <w:tc>
+          <w:tcPr>
+            <w:tcW w:w="2520" w:type="dxa"/>
+            <w:tcBorders>
+              <w:top w:val="single" w:sz="4" w:space="0" w:color="auto"/>
+              <w:left w:val="single" w:sz="4" w:space="0" w:color="auto"/>
+              <w:bottom w:val="single" w:sz="4" w:space="0" w:color="auto"/>
+              <w:right w:val="single" w:sz="4" w:space="0" w:color="auto"/>
+            </w:tcBorders>
+          </w:tcPr>
+          <w:p>
+            <w:pPr>
+              <w:widowControl/>
+              <w:jc w:val="left"/>
+              <w:rPr>
+                <w:rFonts w:ascii="Times New Roman" w:eastAsia="Times New Roman" w:hAnsi="Times New Roman" w:cs="Times New Roman"/>
+                <w:kern w:val="0"/>
+                <w:lang w:eastAsia="zh-CN"/>
+              </w:rPr>
+            </w:pPr>
+            <w:r>
+              <w:rPr>
+                <w:rFonts w:ascii="Times New Roman" w:eastAsia="Times New Roman" w:hAnsi="Times New Roman" w:cs="Times New Roman"/>
+                <w:kern w:val="0"/>
+                <w:lang w:eastAsia="zh-CN"/>
+              </w:rPr>
+              <w:t>Error. The number of agents should less than half of open spaces in each region</w:t>
             </w:r>
           </w:p>
         </w:tc>
@@ -3220,8 +3652,6 @@
           <w:kern w:val="0"/>
         </w:rPr>
       </w:pPr>
-      <w:bookmarkStart w:id="0" w:name="_GoBack"/>
-      <w:bookmarkEnd w:id="0"/>
     </w:p>
     <w:p>
       <w:pPr>
@@ -3258,14 +3688,7 @@
           <w:rFonts w:ascii="Times New Roman" w:eastAsia="Times New Roman" w:hAnsi="Times New Roman" w:cs="Times New Roman"/>
           <w:kern w:val="0"/>
         </w:rPr>
-        <w:t>#</w:t>
-      </w:r>
-      <w:r>
-        <w:rPr>
-          <w:rFonts w:ascii="Times New Roman" w:eastAsia="Times New Roman" w:hAnsi="Times New Roman" w:cs="Times New Roman"/>
-          <w:kern w:val="0"/>
-        </w:rPr>
-        <w:t>7</w:t>
+        <w:t>#7</w:t>
       </w:r>
       <w:r>
         <w:rPr>
@@ -3300,7 +3723,6 @@
       <w:tblPr>
         <w:tblStyle w:val="TableGrid"/>
         <w:tblW w:w="0" w:type="auto"/>
-        <w:tblInd w:w="0" w:type="dxa"/>
         <w:tblLook w:val="04A0" w:firstRow="1" w:lastRow="0" w:firstColumn="1" w:lastColumn="0" w:noHBand="0" w:noVBand="1"/>
       </w:tblPr>
       <w:tblGrid>
@@ -3633,6 +4055,7 @@
               </w:rPr>
             </w:pPr>
             <w:r>
+              <w:lastRenderedPageBreak/>
               <w:t>3</w:t>
             </w:r>
           </w:p>
@@ -3690,7 +4113,7 @@
           <w:p>
             <w:pPr>
               <w:rPr>
-                <w:rFonts w:ascii="Times New Roman" w:eastAsia="Times New Roman" w:hAnsi="Times New Roman" w:cs="Times New Roman" w:hint="eastAsia"/>
+                <w:rFonts w:ascii="Times New Roman" w:eastAsia="Times New Roman" w:hAnsi="Times New Roman" w:cs="Times New Roman"/>
               </w:rPr>
             </w:pPr>
             <w:r>
@@ -3838,7 +4261,7 @@
 </file>
 
 <file path=word/styles.xml><?xml version="1.0" encoding="utf-8"?>
-<w:styles xmlns:mc="http://schemas.openxmlformats.org/markup-compatibility/2006" xmlns:r="http://schemas.openxmlformats.org/officeDocument/2006/relationships" xmlns:w="http://schemas.openxmlformats.org/wordprocessingml/2006/main" xmlns:w14="http://schemas.microsoft.com/office/word/2010/wordml" xmlns:w15="http://schemas.microsoft.com/office/word/2012/wordml" mc:Ignorable="w14 w15">
+<w:styles xmlns:mc="http://schemas.openxmlformats.org/markup-compatibility/2006" xmlns:r="http://schemas.openxmlformats.org/officeDocument/2006/relationships" xmlns:w="http://schemas.openxmlformats.org/wordprocessingml/2006/main" xmlns:w14="http://schemas.microsoft.com/office/word/2010/wordml" xmlns:w15="http://schemas.microsoft.com/office/word/2012/wordml" xmlns:w16se="http://schemas.microsoft.com/office/word/2015/wordml/symex" mc:Ignorable="w14 w15 w16se">
   <w:docDefaults>
     <w:rPrDefault>
       <w:rPr>
@@ -3854,7 +4277,7 @@
       </w:pPr>
     </w:pPrDefault>
   </w:docDefaults>
-  <w:latentStyles w:defLockedState="0" w:defUIPriority="99" w:defSemiHidden="0" w:defUnhideWhenUsed="0" w:defQFormat="0" w:count="380">
+  <w:latentStyles w:defLockedState="0" w:defUIPriority="99" w:defSemiHidden="0" w:defUnhideWhenUsed="0" w:defQFormat="0" w:count="374">
     <w:lsdException w:name="Normal" w:uiPriority="0" w:qFormat="1"/>
     <w:lsdException w:name="heading 1" w:uiPriority="9" w:qFormat="1"/>
     <w:lsdException w:name="heading 2" w:semiHidden="1" w:uiPriority="9" w:unhideWhenUsed="1" w:qFormat="1"/>
@@ -4292,12 +4715,6 @@
         <w:insideH w:val="single" w:sz="4" w:space="0" w:color="auto"/>
         <w:insideV w:val="single" w:sz="4" w:space="0" w:color="auto"/>
       </w:tblBorders>
-      <w:tblCellMar>
-        <w:top w:w="0" w:type="dxa"/>
-        <w:left w:w="108" w:type="dxa"/>
-        <w:bottom w:w="0" w:type="dxa"/>
-        <w:right w:w="108" w:type="dxa"/>
-      </w:tblCellMar>
     </w:tblPr>
   </w:style>
 </w:styles>

</xml_diff>

<commit_message>
change the sprint number
</commit_message>
<xml_diff>
--- a/Document/GIANTS_TestCases_2.0.docx
+++ b/Document/GIANTS_TestCases_2.0.docx
@@ -44,18 +44,18 @@
       </w:r>
       <w:r>
         <w:rPr>
-          <w:rFonts w:ascii="Times New Roman" w:eastAsiaTheme="minorEastAsia" w:hAnsi="Times New Roman" w:cs="Times New Roman"/>
+          <w:rFonts w:asciiTheme="minorEastAsia" w:eastAsiaTheme="minorEastAsia" w:hAnsiTheme="minorEastAsia" w:cs="Times New Roman" w:hint="eastAsia"/>
           <w:kern w:val="0"/>
           <w:lang w:eastAsia="zh-CN"/>
         </w:rPr>
-        <w:t>1</w:t>
+        <w:t>8</w:t>
       </w:r>
       <w:r>
         <w:rPr>
           <w:rFonts w:ascii="Times New Roman" w:eastAsia="Times New Roman" w:hAnsi="Times New Roman" w:cs="Times New Roman"/>
           <w:kern w:val="0"/>
         </w:rPr>
-        <w:t>– Test</w:t>
+        <w:t>Test</w:t>
       </w:r>
       <w:r>
         <w:rPr>
@@ -965,11 +965,11 @@
       </w:r>
       <w:r>
         <w:rPr>
-          <w:rFonts w:ascii="Times New Roman" w:eastAsiaTheme="minorEastAsia" w:hAnsi="Times New Roman" w:cs="Times New Roman"/>
+          <w:rFonts w:ascii="Times New Roman" w:eastAsiaTheme="minorEastAsia" w:hAnsi="Times New Roman" w:cs="Times New Roman" w:hint="eastAsia"/>
           <w:kern w:val="0"/>
           <w:lang w:eastAsia="zh-CN"/>
         </w:rPr>
-        <w:t>3</w:t>
+        <w:t>10</w:t>
       </w:r>
       <w:r>
         <w:rPr>
@@ -2586,11 +2586,11 @@
       </w:r>
       <w:r>
         <w:rPr>
-          <w:rFonts w:ascii="Times New Roman" w:eastAsiaTheme="minorEastAsia" w:hAnsi="Times New Roman" w:cs="Times New Roman"/>
+          <w:rFonts w:ascii="Times New Roman" w:eastAsiaTheme="minorEastAsia" w:hAnsi="Times New Roman" w:cs="Times New Roman" w:hint="eastAsia"/>
           <w:kern w:val="0"/>
           <w:lang w:eastAsia="zh-CN"/>
         </w:rPr>
-        <w:t>4</w:t>
+        <w:t>11</w:t>
       </w:r>
       <w:r>
         <w:rPr>
@@ -4606,7 +4606,24 @@
           <w:rFonts w:ascii="Times New Roman" w:eastAsia="Times New Roman" w:hAnsi="Times New Roman" w:cs="Times New Roman"/>
           <w:kern w:val="0"/>
         </w:rPr>
-        <w:t xml:space="preserve">Consider the sprint task #7: </w:t>
+        <w:t>Consider the sprint task #</w:t>
+      </w:r>
+      <w:r>
+        <w:rPr>
+          <w:rFonts w:asciiTheme="minorEastAsia" w:eastAsiaTheme="minorEastAsia" w:hAnsiTheme="minorEastAsia" w:cs="Times New Roman" w:hint="eastAsia"/>
+          <w:kern w:val="0"/>
+          <w:lang w:eastAsia="zh-CN"/>
+        </w:rPr>
+        <w:t>14</w:t>
+      </w:r>
+      <w:bookmarkStart w:id="0" w:name="_GoBack"/>
+      <w:bookmarkEnd w:id="0"/>
+      <w:r>
+        <w:rPr>
+          <w:rFonts w:ascii="Times New Roman" w:eastAsia="Times New Roman" w:hAnsi="Times New Roman" w:cs="Times New Roman"/>
+          <w:kern w:val="0"/>
+        </w:rPr>
+        <w:t xml:space="preserve">: </w:t>
       </w:r>
       <w:r>
         <w:rPr>
@@ -4642,8 +4659,6 @@
           <w:lang w:eastAsia="zh-CN"/>
         </w:rPr>
       </w:pPr>
-      <w:bookmarkStart w:id="0" w:name="_GoBack"/>
-      <w:bookmarkEnd w:id="0"/>
     </w:p>
     <w:tbl>
       <w:tblPr>

</xml_diff>